<commit_message>
Fixed some layout bugs and improved responsiveness
</commit_message>
<xml_diff>
--- a/assets/files/LucasMarcelli.docx
+++ b/assets/files/LucasMarcelli.docx
@@ -622,6 +622,147 @@
         <w:ind w:left="720"/>
         <w:rPr>
           <w:rFonts w:ascii="Times New Roman" w:hAnsi="Times New Roman"/>
+          <w:color w:val="auto"/>
+          <w:sz w:val="24"/>
+        </w:rPr>
+      </w:pPr>
+      <w:r>
+        <w:rPr>
+          <w:rFonts w:ascii="Times New Roman" w:hAnsi="Times New Roman"/>
+          <w:color w:val="auto"/>
+          <w:sz w:val="24"/>
+        </w:rPr>
+        <w:t xml:space="preserve">Design, upkeep and manage front- and back-end systems including website and sales system. Management of finances, volunteers, business and programs. Code For Kids was a not-for-profit that brought programming lessons to kids in Ottawa, Montreal, Toronto and Kingston. </w:t>
+      </w:r>
+    </w:p>
+    <w:p>
+      <w:pPr>
+        <w:pStyle w:val="Heading21"/>
+        <w:rPr>
+          <w:rFonts w:ascii="Times New Roman" w:hAnsi="Times New Roman"/>
+          <w:i w:val="0"/>
+          <w:color w:val="auto"/>
+          <w:sz w:val="24"/>
+        </w:rPr>
+      </w:pPr>
+      <w:proofErr w:type="spellStart"/>
+      <w:r>
+        <w:rPr>
+          <w:rFonts w:ascii="Times New Roman" w:hAnsi="Times New Roman"/>
+          <w:b/>
+          <w:i w:val="0"/>
+          <w:color w:val="auto"/>
+          <w:sz w:val="36"/>
+        </w:rPr>
+        <w:t>OpenDNS</w:t>
+      </w:r>
+      <w:proofErr w:type="spellEnd"/>
+      <w:r>
+        <w:rPr>
+          <w:rFonts w:ascii="Times New Roman" w:hAnsi="Times New Roman"/>
+          <w:b/>
+          <w:i w:val="0"/>
+          <w:color w:val="auto"/>
+          <w:sz w:val="36"/>
+        </w:rPr>
+        <w:t xml:space="preserve"> </w:t>
+      </w:r>
+      <w:r>
+        <w:rPr>
+          <w:rFonts w:ascii="Times New Roman" w:hAnsi="Times New Roman"/>
+          <w:i w:val="0"/>
+          <w:color w:val="auto"/>
+          <w:sz w:val="24"/>
+        </w:rPr>
+        <w:t xml:space="preserve">– </w:t>
+      </w:r>
+      <w:r>
+        <w:rPr>
+          <w:rFonts w:ascii="Times New Roman" w:hAnsi="Times New Roman"/>
+          <w:i w:val="0"/>
+          <w:color w:val="auto"/>
+          <w:sz w:val="24"/>
+        </w:rPr>
+        <w:t>San Francisco, CA</w:t>
+      </w:r>
+      <w:r>
+        <w:rPr>
+          <w:rFonts w:ascii="Times New Roman" w:hAnsi="Times New Roman"/>
+          <w:b/>
+          <w:i w:val="0"/>
+          <w:color w:val="auto"/>
+          <w:sz w:val="24"/>
+        </w:rPr>
+        <w:t xml:space="preserve"> </w:t>
+      </w:r>
+      <w:r>
+        <w:rPr>
+          <w:rFonts w:ascii="Times New Roman" w:hAnsi="Times New Roman"/>
+          <w:b/>
+          <w:i w:val="0"/>
+          <w:color w:val="auto"/>
+          <w:sz w:val="24"/>
+        </w:rPr>
+        <w:tab/>
+      </w:r>
+      <w:r>
+        <w:rPr>
+          <w:rFonts w:ascii="Times New Roman" w:hAnsi="Times New Roman"/>
+          <w:b/>
+          <w:i w:val="0"/>
+          <w:color w:val="auto"/>
+          <w:sz w:val="24"/>
+        </w:rPr>
+        <w:tab/>
+      </w:r>
+      <w:r>
+        <w:rPr>
+          <w:rFonts w:ascii="Times New Roman" w:hAnsi="Times New Roman"/>
+          <w:b/>
+          <w:i w:val="0"/>
+          <w:color w:val="auto"/>
+          <w:sz w:val="24"/>
+        </w:rPr>
+        <w:tab/>
+        <w:t xml:space="preserve">            </w:t>
+      </w:r>
+      <w:r>
+        <w:rPr>
+          <w:rFonts w:ascii="Times New Roman" w:hAnsi="Times New Roman"/>
+          <w:i w:val="0"/>
+          <w:color w:val="auto"/>
+          <w:sz w:val="24"/>
+        </w:rPr>
+        <w:t>May 2012 – August 2012</w:t>
+      </w:r>
+    </w:p>
+    <w:p>
+      <w:pPr>
+        <w:pStyle w:val="Heading21"/>
+        <w:rPr>
+          <w:rFonts w:ascii="Times New Roman" w:hAnsi="Times New Roman"/>
+          <w:i w:val="0"/>
+          <w:color w:val="auto"/>
+          <w:sz w:val="24"/>
+        </w:rPr>
+      </w:pPr>
+      <w:r>
+        <w:rPr>
+          <w:rFonts w:ascii="Times New Roman" w:hAnsi="Times New Roman"/>
+          <w:b/>
+          <w:i w:val="0"/>
+          <w:color w:val="auto"/>
+          <w:sz w:val="28"/>
+        </w:rPr>
+        <w:t>Intern</w:t>
+      </w:r>
+    </w:p>
+    <w:p>
+      <w:pPr>
+        <w:pStyle w:val="Body"/>
+        <w:ind w:left="720"/>
+        <w:rPr>
+          <w:rFonts w:ascii="Times New Roman" w:hAnsi="Times New Roman"/>
           <w:i/>
           <w:color w:val="auto"/>
           <w:sz w:val="24"/>
@@ -633,7 +774,7 @@
           <w:color w:val="auto"/>
           <w:sz w:val="24"/>
         </w:rPr>
-        <w:t xml:space="preserve">Design, upkeep and manage front- and back-end systems including website and sales system. Management of finances, volunteers, business and programs. Code For Kids was a not-for-profit that brought programming lessons to kids in Ottawa, Montreal, Toronto and Kingston. </w:t>
+        <w:t xml:space="preserve">Full-time summer internship position. Learned the basics of front and backend programming as well as what is required to do team based software development. Also handled customer support and domain tagging. </w:t>
       </w:r>
     </w:p>
     <w:p>
@@ -966,195 +1107,7 @@
     </w:p>
     <w:p>
       <w:pPr>
-        <w:pStyle w:val="Heading21"/>
-        <w:rPr>
-          <w:rFonts w:ascii="Times New Roman" w:hAnsi="Times New Roman"/>
-          <w:i w:val="0"/>
-          <w:color w:val="auto"/>
-          <w:sz w:val="24"/>
-        </w:rPr>
-      </w:pPr>
-      <w:proofErr w:type="spellStart"/>
-      <w:r>
-        <w:rPr>
-          <w:rFonts w:ascii="Times New Roman" w:hAnsi="Times New Roman"/>
-          <w:b/>
-          <w:i w:val="0"/>
-          <w:color w:val="auto"/>
-          <w:sz w:val="36"/>
-        </w:rPr>
-        <w:t>OpenDNS</w:t>
-      </w:r>
-      <w:proofErr w:type="spellEnd"/>
-      <w:r>
-        <w:rPr>
-          <w:rFonts w:ascii="Times New Roman" w:hAnsi="Times New Roman"/>
-          <w:b/>
-          <w:i w:val="0"/>
-          <w:color w:val="auto"/>
-          <w:sz w:val="36"/>
-        </w:rPr>
-        <w:t xml:space="preserve"> </w:t>
-      </w:r>
-      <w:r>
-        <w:rPr>
-          <w:rFonts w:ascii="Times New Roman" w:hAnsi="Times New Roman"/>
-          <w:i w:val="0"/>
-          <w:color w:val="auto"/>
-          <w:sz w:val="24"/>
-        </w:rPr>
-        <w:t xml:space="preserve">– </w:t>
-      </w:r>
-      <w:r>
-        <w:rPr>
-          <w:rFonts w:ascii="Times New Roman" w:hAnsi="Times New Roman"/>
-          <w:i w:val="0"/>
-          <w:color w:val="auto"/>
-          <w:sz w:val="24"/>
-        </w:rPr>
-        <w:t>San Francisco, CA</w:t>
-      </w:r>
-      <w:r>
-        <w:rPr>
-          <w:rFonts w:ascii="Times New Roman" w:hAnsi="Times New Roman"/>
-          <w:b/>
-          <w:i w:val="0"/>
-          <w:color w:val="auto"/>
-          <w:sz w:val="24"/>
-        </w:rPr>
-        <w:t xml:space="preserve"> </w:t>
-      </w:r>
-      <w:r>
-        <w:rPr>
-          <w:rFonts w:ascii="Times New Roman" w:hAnsi="Times New Roman"/>
-          <w:b/>
-          <w:i w:val="0"/>
-          <w:color w:val="auto"/>
-          <w:sz w:val="24"/>
-        </w:rPr>
-        <w:tab/>
-      </w:r>
-      <w:r>
-        <w:rPr>
-          <w:rFonts w:ascii="Times New Roman" w:hAnsi="Times New Roman"/>
-          <w:b/>
-          <w:i w:val="0"/>
-          <w:color w:val="auto"/>
-          <w:sz w:val="24"/>
-        </w:rPr>
-        <w:tab/>
-      </w:r>
-      <w:r>
-        <w:rPr>
-          <w:rFonts w:ascii="Times New Roman" w:hAnsi="Times New Roman"/>
-          <w:b/>
-          <w:i w:val="0"/>
-          <w:color w:val="auto"/>
-          <w:sz w:val="24"/>
-        </w:rPr>
-        <w:tab/>
-        <w:t xml:space="preserve">            </w:t>
-      </w:r>
-      <w:r>
-        <w:rPr>
-          <w:rFonts w:ascii="Times New Roman" w:hAnsi="Times New Roman"/>
-          <w:i w:val="0"/>
-          <w:color w:val="auto"/>
-          <w:sz w:val="24"/>
-        </w:rPr>
-        <w:t>May 2012 – August 2012</w:t>
-      </w:r>
-    </w:p>
-    <w:p>
-      <w:pPr>
-        <w:pStyle w:val="Heading21"/>
-        <w:rPr>
-          <w:rFonts w:ascii="Times New Roman" w:hAnsi="Times New Roman"/>
-          <w:i w:val="0"/>
-          <w:color w:val="auto"/>
-          <w:sz w:val="24"/>
-        </w:rPr>
-      </w:pPr>
-      <w:r>
-        <w:rPr>
-          <w:rFonts w:ascii="Times New Roman" w:hAnsi="Times New Roman"/>
-          <w:b/>
-          <w:i w:val="0"/>
-          <w:color w:val="auto"/>
-          <w:sz w:val="28"/>
-        </w:rPr>
-        <w:t>Intern</w:t>
-      </w:r>
-    </w:p>
-    <w:p>
-      <w:pPr>
         <w:pStyle w:val="Body"/>
-        <w:ind w:left="720"/>
-        <w:rPr>
-          <w:rFonts w:ascii="Times New Roman" w:hAnsi="Times New Roman"/>
-          <w:i/>
-          <w:color w:val="auto"/>
-          <w:sz w:val="24"/>
-        </w:rPr>
-      </w:pPr>
-      <w:r>
-        <w:rPr>
-          <w:rFonts w:ascii="Times New Roman" w:hAnsi="Times New Roman"/>
-          <w:color w:val="auto"/>
-          <w:sz w:val="24"/>
-        </w:rPr>
-        <w:t>Full-time</w:t>
-      </w:r>
-      <w:r>
-        <w:rPr>
-          <w:rFonts w:ascii="Times New Roman" w:hAnsi="Times New Roman"/>
-          <w:color w:val="auto"/>
-          <w:sz w:val="24"/>
-        </w:rPr>
-        <w:t xml:space="preserve"> summer</w:t>
-      </w:r>
-      <w:r>
-        <w:rPr>
-          <w:rFonts w:ascii="Times New Roman" w:hAnsi="Times New Roman"/>
-          <w:color w:val="auto"/>
-          <w:sz w:val="24"/>
-        </w:rPr>
-        <w:t xml:space="preserve"> </w:t>
-      </w:r>
-      <w:r>
-        <w:rPr>
-          <w:rFonts w:ascii="Times New Roman" w:hAnsi="Times New Roman"/>
-          <w:color w:val="auto"/>
-          <w:sz w:val="24"/>
-        </w:rPr>
-        <w:t xml:space="preserve">internship </w:t>
-      </w:r>
-      <w:r>
-        <w:rPr>
-          <w:rFonts w:ascii="Times New Roman" w:hAnsi="Times New Roman"/>
-          <w:color w:val="auto"/>
-          <w:sz w:val="24"/>
-        </w:rPr>
-        <w:t xml:space="preserve">position. </w:t>
-      </w:r>
-      <w:r>
-        <w:rPr>
-          <w:rFonts w:ascii="Times New Roman" w:hAnsi="Times New Roman"/>
-          <w:color w:val="auto"/>
-          <w:sz w:val="24"/>
-        </w:rPr>
-        <w:t xml:space="preserve">Learned the basics of front and backend programming as well as what is required to do team based software development. Also handled customer support and domain tagging. </w:t>
-      </w:r>
-    </w:p>
-    <w:p>
-      <w:pPr>
-        <w:pStyle w:val="Heading11"/>
-        <w:rPr>
-          <w:rFonts w:ascii="Times New Roman" w:hAnsi="Times New Roman"/>
-          <w:i w:val="0"/>
-          <w:color w:val="auto"/>
-          <w:spacing w:val="20"/>
-        </w:rPr>
       </w:pPr>
     </w:p>
     <w:p>
@@ -1166,6 +1119,8 @@
       <w:pPr>
         <w:pStyle w:val="Body"/>
       </w:pPr>
+      <w:bookmarkStart w:id="0" w:name="_GoBack"/>
+      <w:bookmarkEnd w:id="0"/>
     </w:p>
     <w:p>
       <w:pPr>
@@ -1732,10 +1687,8 @@
           <w:color w:val="auto"/>
           <w:sz w:val="24"/>
         </w:rPr>
-        <w:t>Experience as a web developer</w:t>
-      </w:r>
-      <w:bookmarkStart w:id="0" w:name="_GoBack"/>
-      <w:bookmarkEnd w:id="0"/>
+        <w:t>Experience working with relational databases</w:t>
+      </w:r>
     </w:p>
     <w:p>
       <w:pPr>
@@ -1753,84 +1706,8 @@
           <w:color w:val="auto"/>
           <w:sz w:val="24"/>
         </w:rPr>
-        <w:t>Proficient in</w:t>
-      </w:r>
-      <w:r>
-        <w:rPr>
-          <w:rFonts w:ascii="Times New Roman" w:hAnsi="Times New Roman"/>
-          <w:color w:val="auto"/>
-          <w:sz w:val="24"/>
-        </w:rPr>
-        <w:t>:</w:t>
-      </w:r>
-      <w:r>
-        <w:rPr>
-          <w:rFonts w:ascii="Times New Roman" w:hAnsi="Times New Roman"/>
-          <w:color w:val="auto"/>
-          <w:sz w:val="24"/>
-        </w:rPr>
-        <w:t xml:space="preserve"> Java, C#, C++, Python, Android</w:t>
-      </w:r>
-      <w:r>
-        <w:rPr>
-          <w:rFonts w:ascii="Times New Roman" w:hAnsi="Times New Roman"/>
-          <w:color w:val="auto"/>
-          <w:sz w:val="24"/>
-        </w:rPr>
-        <w:t>, SQLite</w:t>
-      </w:r>
-      <w:r>
-        <w:rPr>
-          <w:rFonts w:ascii="Times New Roman" w:hAnsi="Times New Roman"/>
-          <w:color w:val="auto"/>
-          <w:sz w:val="24"/>
-        </w:rPr>
-        <w:t>,</w:t>
-      </w:r>
-      <w:r>
-        <w:rPr>
-          <w:rFonts w:ascii="Times New Roman" w:hAnsi="Times New Roman"/>
-          <w:color w:val="auto"/>
-          <w:sz w:val="24"/>
-        </w:rPr>
-        <w:t xml:space="preserve"> </w:t>
-      </w:r>
-      <w:proofErr w:type="spellStart"/>
-      <w:r>
-        <w:rPr>
-          <w:rFonts w:ascii="Times New Roman" w:hAnsi="Times New Roman"/>
-          <w:color w:val="auto"/>
-          <w:sz w:val="24"/>
-        </w:rPr>
-        <w:t>Javascript</w:t>
-      </w:r>
-      <w:proofErr w:type="spellEnd"/>
-      <w:r>
-        <w:rPr>
-          <w:rFonts w:ascii="Times New Roman" w:hAnsi="Times New Roman"/>
-          <w:color w:val="auto"/>
-          <w:sz w:val="24"/>
-        </w:rPr>
-        <w:t>, liquid</w:t>
-      </w:r>
-      <w:r>
-        <w:rPr>
-          <w:rFonts w:ascii="Times New Roman" w:hAnsi="Times New Roman"/>
-          <w:color w:val="auto"/>
-          <w:sz w:val="24"/>
-        </w:rPr>
-        <w:t xml:space="preserve">, </w:t>
-      </w:r>
-      <w:proofErr w:type="spellStart"/>
-      <w:r>
-        <w:rPr>
-          <w:rFonts w:ascii="Times New Roman" w:hAnsi="Times New Roman"/>
-          <w:color w:val="auto"/>
-          <w:sz w:val="24"/>
-        </w:rPr>
-        <w:t>git</w:t>
-      </w:r>
-      <w:proofErr w:type="spellEnd"/>
+        <w:t>Experience as a web developer</w:t>
+      </w:r>
     </w:p>
     <w:p>
       <w:pPr>
@@ -1848,7 +1725,7 @@
           <w:color w:val="auto"/>
           <w:sz w:val="24"/>
         </w:rPr>
-        <w:t>Comfortable in</w:t>
+        <w:t>Proficient in</w:t>
       </w:r>
       <w:r>
         <w:rPr>
@@ -1864,7 +1741,23 @@
           <w:color w:val="auto"/>
           <w:sz w:val="24"/>
         </w:rPr>
-        <w:t xml:space="preserve"> CSS,</w:t>
+        <w:t xml:space="preserve"> Java, C#, C++, Python, Android</w:t>
+      </w:r>
+      <w:r>
+        <w:rPr>
+          <w:rFonts w:ascii="Times New Roman" w:hAnsi="Times New Roman"/>
+          <w:color w:val="auto"/>
+          <w:sz w:val="24"/>
+        </w:rPr>
+        <w:t>, SQLite</w:t>
+      </w:r>
+      <w:r>
+        <w:rPr>
+          <w:rFonts w:ascii="Times New Roman" w:hAnsi="Times New Roman"/>
+          <w:color w:val="auto"/>
+          <w:sz w:val="24"/>
+        </w:rPr>
+        <w:t>,</w:t>
       </w:r>
       <w:r>
         <w:rPr>
@@ -1874,21 +1767,23 @@
         </w:rPr>
         <w:t xml:space="preserve"> </w:t>
       </w:r>
-      <w:r>
-        <w:rPr>
-          <w:rFonts w:ascii="Times New Roman" w:hAnsi="Times New Roman"/>
-          <w:color w:val="auto"/>
-          <w:sz w:val="24"/>
-        </w:rPr>
-        <w:t>OpenGL</w:t>
-      </w:r>
-      <w:r>
-        <w:rPr>
-          <w:rFonts w:ascii="Times New Roman" w:hAnsi="Times New Roman"/>
-          <w:color w:val="auto"/>
-          <w:sz w:val="24"/>
-        </w:rPr>
-        <w:t>, Other SQL, Bootstrap</w:t>
+      <w:proofErr w:type="spellStart"/>
+      <w:r>
+        <w:rPr>
+          <w:rFonts w:ascii="Times New Roman" w:hAnsi="Times New Roman"/>
+          <w:color w:val="auto"/>
+          <w:sz w:val="24"/>
+        </w:rPr>
+        <w:t>Javascript</w:t>
+      </w:r>
+      <w:proofErr w:type="spellEnd"/>
+      <w:r>
+        <w:rPr>
+          <w:rFonts w:ascii="Times New Roman" w:hAnsi="Times New Roman"/>
+          <w:color w:val="auto"/>
+          <w:sz w:val="24"/>
+        </w:rPr>
+        <w:t>, liquid</w:t>
       </w:r>
       <w:r>
         <w:rPr>
@@ -1905,7 +1800,7 @@
           <w:color w:val="auto"/>
           <w:sz w:val="24"/>
         </w:rPr>
-        <w:t>jQuery</w:t>
+        <w:t>git</w:t>
       </w:r>
       <w:proofErr w:type="spellEnd"/>
     </w:p>
@@ -1925,6 +1820,119 @@
           <w:color w:val="auto"/>
           <w:sz w:val="24"/>
         </w:rPr>
+        <w:t>Comfortable in</w:t>
+      </w:r>
+      <w:r>
+        <w:rPr>
+          <w:rFonts w:ascii="Times New Roman" w:hAnsi="Times New Roman"/>
+          <w:color w:val="auto"/>
+          <w:sz w:val="24"/>
+        </w:rPr>
+        <w:t>:</w:t>
+      </w:r>
+      <w:r>
+        <w:rPr>
+          <w:rFonts w:ascii="Times New Roman" w:hAnsi="Times New Roman"/>
+          <w:color w:val="auto"/>
+          <w:sz w:val="24"/>
+        </w:rPr>
+        <w:t xml:space="preserve"> CSS,</w:t>
+      </w:r>
+      <w:r>
+        <w:rPr>
+          <w:rFonts w:ascii="Times New Roman" w:hAnsi="Times New Roman"/>
+          <w:color w:val="auto"/>
+          <w:sz w:val="24"/>
+        </w:rPr>
+        <w:t xml:space="preserve"> </w:t>
+      </w:r>
+      <w:r>
+        <w:rPr>
+          <w:rFonts w:ascii="Times New Roman" w:hAnsi="Times New Roman"/>
+          <w:color w:val="auto"/>
+          <w:sz w:val="24"/>
+        </w:rPr>
+        <w:t>OpenGL</w:t>
+      </w:r>
+      <w:r>
+        <w:rPr>
+          <w:rFonts w:ascii="Times New Roman" w:hAnsi="Times New Roman"/>
+          <w:color w:val="auto"/>
+          <w:sz w:val="24"/>
+        </w:rPr>
+        <w:t xml:space="preserve">, MySQL, other SQL </w:t>
+      </w:r>
+      <w:proofErr w:type="spellStart"/>
+      <w:r>
+        <w:rPr>
+          <w:rFonts w:ascii="Times New Roman" w:hAnsi="Times New Roman"/>
+          <w:color w:val="auto"/>
+          <w:sz w:val="24"/>
+        </w:rPr>
+        <w:t>dbms</w:t>
+      </w:r>
+      <w:proofErr w:type="spellEnd"/>
+      <w:r>
+        <w:rPr>
+          <w:rFonts w:ascii="Times New Roman" w:hAnsi="Times New Roman"/>
+          <w:color w:val="auto"/>
+          <w:sz w:val="24"/>
+        </w:rPr>
+        <w:t>, Bootstrap</w:t>
+      </w:r>
+      <w:r>
+        <w:rPr>
+          <w:rFonts w:ascii="Times New Roman" w:hAnsi="Times New Roman"/>
+          <w:color w:val="auto"/>
+          <w:sz w:val="24"/>
+        </w:rPr>
+        <w:t xml:space="preserve">, </w:t>
+      </w:r>
+      <w:proofErr w:type="spellStart"/>
+      <w:r>
+        <w:rPr>
+          <w:rFonts w:ascii="Times New Roman" w:hAnsi="Times New Roman"/>
+          <w:color w:val="auto"/>
+          <w:sz w:val="24"/>
+        </w:rPr>
+        <w:t>jQuery</w:t>
+      </w:r>
+      <w:proofErr w:type="spellEnd"/>
+      <w:r>
+        <w:rPr>
+          <w:rFonts w:ascii="Times New Roman" w:hAnsi="Times New Roman"/>
+          <w:color w:val="auto"/>
+          <w:sz w:val="24"/>
+        </w:rPr>
+        <w:t>, sass/</w:t>
+      </w:r>
+      <w:proofErr w:type="spellStart"/>
+      <w:r>
+        <w:rPr>
+          <w:rFonts w:ascii="Times New Roman" w:hAnsi="Times New Roman"/>
+          <w:color w:val="auto"/>
+          <w:sz w:val="24"/>
+        </w:rPr>
+        <w:t>scss</w:t>
+      </w:r>
+      <w:proofErr w:type="spellEnd"/>
+    </w:p>
+    <w:p>
+      <w:pPr>
+        <w:pStyle w:val="BodyResume"/>
+        <w:spacing w:after="0"/>
+        <w:rPr>
+          <w:rFonts w:ascii="Times New Roman" w:hAnsi="Times New Roman"/>
+          <w:color w:val="auto"/>
+          <w:sz w:val="24"/>
+        </w:rPr>
+      </w:pPr>
+      <w:r>
+        <w:rPr>
+          <w:rFonts w:ascii="Times New Roman" w:hAnsi="Times New Roman"/>
+          <w:color w:val="auto"/>
+          <w:sz w:val="24"/>
+        </w:rPr>
         <w:t xml:space="preserve">Learning: Swift, </w:t>
       </w:r>
       <w:proofErr w:type="spellStart"/>
@@ -1962,14 +1970,6 @@
           <w:sz w:val="24"/>
         </w:rPr>
         <w:t>, Rails</w:t>
-      </w:r>
-      <w:r>
-        <w:rPr>
-          <w:rFonts w:ascii="Times New Roman" w:hAnsi="Times New Roman"/>
-          <w:color w:val="auto"/>
-          <w:sz w:val="24"/>
-        </w:rPr>
-        <w:t>, SASS/SCSS</w:t>
       </w:r>
     </w:p>
     <w:p>
@@ -2099,7 +2099,30 @@
           <w:rFonts w:ascii="Times New Roman" w:eastAsia="ヒラギノ角ゴ Pro W3" w:hAnsi="Times New Roman"/>
           <w:szCs w:val="20"/>
         </w:rPr>
-        <w:t>, astronomy, travelling, cooking.</w:t>
+        <w:t>,</w:t>
+      </w:r>
+      <w:r>
+        <w:rPr>
+          <w:rFonts w:ascii="Times New Roman" w:eastAsia="ヒラギノ角ゴ Pro W3" w:hAnsi="Times New Roman"/>
+          <w:szCs w:val="20"/>
+        </w:rPr>
+        <w:t xml:space="preserve"> astronomy, travelling, cooking, adult </w:t>
+      </w:r>
+      <w:proofErr w:type="spellStart"/>
+      <w:r>
+        <w:rPr>
+          <w:rFonts w:ascii="Times New Roman" w:eastAsia="ヒラギノ角ゴ Pro W3" w:hAnsi="Times New Roman"/>
+          <w:szCs w:val="20"/>
+        </w:rPr>
+        <w:t>colouring</w:t>
+      </w:r>
+      <w:proofErr w:type="spellEnd"/>
+      <w:r>
+        <w:rPr>
+          <w:rFonts w:ascii="Times New Roman" w:eastAsia="ヒラギノ角ゴ Pro W3" w:hAnsi="Times New Roman"/>
+          <w:szCs w:val="20"/>
+        </w:rPr>
+        <w:t xml:space="preserve"> books</w:t>
       </w:r>
     </w:p>
     <w:p>

</xml_diff>